<commit_message>
updated Resume info and file
</commit_message>
<xml_diff>
--- a/public/doc/JuanJosePazResume.docx
+++ b/public/doc/JuanJosePazResume.docx
@@ -20,7 +20,17 @@
           <w:sz w:val="48"/>
           <w:szCs w:val="48"/>
         </w:rPr>
-        <w:t>Juan José Paz</w:t>
+        <w:t>Juan</w:t>
+      </w:r>
+      <w:r>
+        <w:rPr>
+          <w:rFonts w:ascii="Tahoma" w:eastAsia="Tahoma" w:hAnsi="Tahoma" w:cs="Tahoma"/>
+          <w:b/>
+          <w:smallCaps/>
+          <w:sz w:val="48"/>
+          <w:szCs w:val="48"/>
+        </w:rPr>
+        <w:t xml:space="preserve"> José Paz</w:t>
       </w:r>
       <w:r>
         <w:rPr>
@@ -96,15 +106,13 @@
         </w:rPr>
         <w:t xml:space="preserve">Email: </w:t>
       </w:r>
-      <w:proofErr w:type="spellStart"/>
       <w:r>
         <w:rPr>
           <w:rFonts w:ascii="Tahoma" w:eastAsia="Tahoma" w:hAnsi="Tahoma" w:cs="Tahoma"/>
           <w:color w:val="4A86E8"/>
         </w:rPr>
-        <w:t>juanjosepazroman@hotmail.coml</w:t>
-      </w:r>
-      <w:proofErr w:type="spellEnd"/>
+        <w:t>juanj.paz92@hotmail.com</w:t>
+      </w:r>
     </w:p>
     <w:p>
       <w:pPr>
@@ -214,6 +222,136 @@
         <w:spacing w:line="240" w:lineRule="auto"/>
         <w:rPr>
           <w:rFonts w:ascii="Tahoma" w:eastAsia="Tahoma" w:hAnsi="Tahoma" w:cs="Tahoma"/>
+          <w:sz w:val="20"/>
+          <w:szCs w:val="20"/>
+        </w:rPr>
+      </w:pPr>
+    </w:p>
+    <w:p>
+      <w:pPr>
+        <w:spacing w:after="80" w:line="240" w:lineRule="auto"/>
+        <w:jc w:val="center"/>
+        <w:rPr>
+          <w:b/>
+          <w:smallCaps/>
+          <w:sz w:val="28"/>
+          <w:szCs w:val="28"/>
+        </w:rPr>
+      </w:pPr>
+      <w:r>
+        <w:rPr>
+          <w:b/>
+          <w:smallCaps/>
+          <w:sz w:val="28"/>
+          <w:szCs w:val="28"/>
+        </w:rPr>
+        <w:t>Summary</w:t>
+      </w:r>
+    </w:p>
+    <w:p>
+      <w:r>
+        <w:t>Product engineer with 6+ years of experience in the field of RF electronics. Excel at creating tools/solutions and leading efforts to improve testing capacity, increase efficiency, significantly simplify processes, and contribute to enhancing product perfo</w:t>
+      </w:r>
+      <w:r>
+        <w:t>rmance and features.</w:t>
+      </w:r>
+    </w:p>
+    <w:p>
+      <w:pPr>
+        <w:spacing w:after="80" w:line="240" w:lineRule="auto"/>
+        <w:rPr>
+          <w:b/>
+          <w:smallCaps/>
+          <w:sz w:val="20"/>
+          <w:szCs w:val="20"/>
+        </w:rPr>
+      </w:pPr>
+    </w:p>
+    <w:p>
+      <w:pPr>
+        <w:spacing w:after="80" w:line="240" w:lineRule="auto"/>
+        <w:jc w:val="center"/>
+        <w:rPr>
+          <w:color w:val="4A86E8"/>
+          <w:sz w:val="26"/>
+          <w:szCs w:val="26"/>
+          <w:highlight w:val="white"/>
+        </w:rPr>
+      </w:pPr>
+      <w:r>
+        <w:rPr>
+          <w:b/>
+          <w:smallCaps/>
+          <w:sz w:val="28"/>
+          <w:szCs w:val="28"/>
+        </w:rPr>
+        <w:t>Technical</w:t>
+      </w:r>
+      <w:r>
+        <w:rPr>
+          <w:b/>
+          <w:smallCaps/>
+          <w:sz w:val="28"/>
+          <w:szCs w:val="28"/>
+        </w:rPr>
+        <w:t xml:space="preserve"> Skills</w:t>
+      </w:r>
+    </w:p>
+    <w:p>
+      <w:pPr>
+        <w:spacing w:line="240" w:lineRule="auto"/>
+        <w:rPr>
+          <w:b/>
+          <w:highlight w:val="white"/>
+        </w:rPr>
+      </w:pPr>
+      <w:r>
+        <w:rPr>
+          <w:b/>
+          <w:highlight w:val="white"/>
+        </w:rPr>
+        <w:t xml:space="preserve">Languages: </w:t>
+      </w:r>
+      <w:r>
+        <w:t>HTML, JQuery, Javascript, CSS, Model-View-Controller(MVC), Progressive Web Applications(PWA),  Node, React, SQL-Sequelize, MongoDb-Mongoose, Java, C++, C#,JMP</w:t>
+      </w:r>
+    </w:p>
+    <w:p>
+      <w:pPr>
+        <w:spacing w:line="240" w:lineRule="auto"/>
+        <w:rPr>
+          <w:highlight w:val="white"/>
+        </w:rPr>
+      </w:pPr>
+      <w:r>
+        <w:rPr>
+          <w:b/>
+          <w:highlight w:val="white"/>
+        </w:rPr>
+        <w:t xml:space="preserve">Applications: </w:t>
+      </w:r>
+      <w:r>
+        <w:rPr>
+          <w:highlight w:val="white"/>
+        </w:rPr>
+        <w:t>Trivia Master Deluxe(Front End</w:t>
+      </w:r>
+      <w:r>
+        <w:rPr>
+          <w:highlight w:val="white"/>
+        </w:rPr>
+        <w:t>) , IT Ticket Support(Full Stack), Shop PC Parts (MERN)</w:t>
+      </w:r>
+    </w:p>
+    <w:p>
+      <w:pPr>
+        <w:spacing w:after="80" w:line="240" w:lineRule="auto"/>
+        <w:jc w:val="center"/>
+        <w:rPr>
+          <w:b/>
+          <w:smallCaps/>
+          <w:sz w:val="20"/>
+          <w:szCs w:val="20"/>
         </w:rPr>
       </w:pPr>
     </w:p>
@@ -232,183 +370,14 @@
         <w:rPr>
           <w:b/>
           <w:smallCaps/>
-          <w:sz w:val="24"/>
-          <w:szCs w:val="24"/>
-        </w:rPr>
-        <w:t>Summary</w:t>
-      </w:r>
-    </w:p>
-    <w:p>
-      <w:r>
-        <w:t>Product engineer with 6+ years of experience in the field of RF electronics. Excel at creating tools/solutions and leading efforts to improve testing capacity, increase efficiency, significantly simplify processes, and contribute to enhancing product perfo</w:t>
-      </w:r>
-      <w:r>
-        <w:t>rmance and features.</w:t>
-      </w:r>
-    </w:p>
-    <w:p>
-      <w:pPr>
-        <w:spacing w:after="80" w:line="240" w:lineRule="auto"/>
-        <w:rPr>
-          <w:b/>
-          <w:smallCaps/>
-          <w:sz w:val="24"/>
-          <w:szCs w:val="24"/>
-        </w:rPr>
-      </w:pPr>
-    </w:p>
-    <w:p>
-      <w:pPr>
-        <w:spacing w:after="80" w:line="240" w:lineRule="auto"/>
-        <w:jc w:val="center"/>
-        <w:rPr>
-          <w:color w:val="4A86E8"/>
-          <w:highlight w:val="white"/>
-        </w:rPr>
-      </w:pPr>
-      <w:r>
-        <w:rPr>
-          <w:b/>
-          <w:smallCaps/>
-          <w:sz w:val="24"/>
-          <w:szCs w:val="24"/>
-        </w:rPr>
-        <w:t>Technical Skills</w:t>
-      </w:r>
-    </w:p>
-    <w:p>
-      <w:pPr>
-        <w:spacing w:line="240" w:lineRule="auto"/>
-        <w:rPr>
-          <w:b/>
-          <w:highlight w:val="white"/>
-        </w:rPr>
-      </w:pPr>
-      <w:r>
-        <w:rPr>
-          <w:b/>
-          <w:highlight w:val="white"/>
-        </w:rPr>
-        <w:t xml:space="preserve">Languages: </w:t>
-      </w:r>
-      <w:r>
-        <w:t xml:space="preserve">HTML, </w:t>
-      </w:r>
-      <w:proofErr w:type="spellStart"/>
-      <w:r>
-        <w:t>JQuery</w:t>
-      </w:r>
-      <w:proofErr w:type="spellEnd"/>
-      <w:r>
-        <w:t xml:space="preserve">, </w:t>
-      </w:r>
-      <w:proofErr w:type="spellStart"/>
-      <w:r>
-        <w:t>Javascript</w:t>
-      </w:r>
-      <w:proofErr w:type="spellEnd"/>
-      <w:r>
-        <w:t>, CSS, Model-View-</w:t>
-      </w:r>
-      <w:proofErr w:type="gramStart"/>
-      <w:r>
-        <w:t>Controller(</w:t>
-      </w:r>
-      <w:proofErr w:type="gramEnd"/>
-      <w:r>
-        <w:t>MVC), Progressive Web Applications(PWA),  Node, React, SQL-</w:t>
-      </w:r>
-      <w:proofErr w:type="spellStart"/>
-      <w:r>
-        <w:t>Sequelize</w:t>
-      </w:r>
-      <w:proofErr w:type="spellEnd"/>
-      <w:r>
-        <w:t xml:space="preserve">, </w:t>
-      </w:r>
-      <w:proofErr w:type="spellStart"/>
-      <w:r>
-        <w:t>MongoDb</w:t>
-      </w:r>
-      <w:proofErr w:type="spellEnd"/>
-      <w:r>
-        <w:t>-Mongoose, Java, C++, C#,JMP</w:t>
-      </w:r>
-    </w:p>
-    <w:p>
-      <w:pPr>
-        <w:spacing w:line="240" w:lineRule="auto"/>
-        <w:rPr>
-          <w:b/>
-          <w:highlight w:val="white"/>
-        </w:rPr>
-      </w:pPr>
-      <w:r>
-        <w:rPr>
-          <w:b/>
-          <w:highlight w:val="white"/>
-        </w:rPr>
-        <w:t xml:space="preserve">Applications: Trivia Master </w:t>
-      </w:r>
-      <w:proofErr w:type="gramStart"/>
-      <w:r>
-        <w:rPr>
-          <w:b/>
-          <w:highlight w:val="white"/>
-        </w:rPr>
-        <w:t>Deluxe(</w:t>
-      </w:r>
-      <w:proofErr w:type="gramEnd"/>
-      <w:r>
-        <w:rPr>
-          <w:b/>
-          <w:highlight w:val="white"/>
-        </w:rPr>
-        <w:t>Front End) ,</w:t>
-      </w:r>
-      <w:r>
-        <w:rPr>
-          <w:b/>
-          <w:highlight w:val="white"/>
-        </w:rPr>
-        <w:t xml:space="preserve"> IT Ticket Support(Full Stack), Shop PC Parts (MERN)</w:t>
-      </w:r>
-    </w:p>
-    <w:p>
-      <w:pPr>
-        <w:spacing w:after="80" w:line="240" w:lineRule="auto"/>
-        <w:jc w:val="center"/>
-        <w:rPr>
-          <w:b/>
-          <w:smallCaps/>
-          <w:sz w:val="24"/>
-          <w:szCs w:val="24"/>
-        </w:rPr>
-      </w:pPr>
-      <w:r>
-        <w:rPr>
-          <w:b/>
-          <w:smallCaps/>
-          <w:sz w:val="24"/>
-          <w:szCs w:val="24"/>
+          <w:sz w:val="28"/>
+          <w:szCs w:val="28"/>
         </w:rPr>
         <w:t>Projects</w:t>
       </w:r>
     </w:p>
     <w:p>
       <w:pPr>
-        <w:spacing w:after="80" w:line="240" w:lineRule="auto"/>
-        <w:jc w:val="center"/>
-        <w:rPr>
-          <w:b/>
-          <w:smallCaps/>
-          <w:sz w:val="24"/>
-          <w:szCs w:val="24"/>
-        </w:rPr>
-      </w:pPr>
-    </w:p>
-    <w:p>
-      <w:pPr>
         <w:spacing w:line="240" w:lineRule="auto"/>
         <w:jc w:val="both"/>
       </w:pPr>
@@ -427,9 +396,6 @@
           <w:b/>
         </w:rPr>
       </w:pPr>
-      <w:r>
-        <w:t xml:space="preserve"> </w:t>
-      </w:r>
       <w:hyperlink r:id="rId7">
         <w:r>
           <w:rPr>
@@ -472,45 +438,11 @@
         </w:rPr>
       </w:pPr>
       <w:r>
-        <w:t xml:space="preserve">Simple </w:t>
-      </w:r>
-      <w:proofErr w:type="gramStart"/>
-      <w:r>
-        <w:t>Front End</w:t>
-      </w:r>
-      <w:proofErr w:type="gramEnd"/>
-      <w:r>
-        <w:t xml:space="preserve"> application that retrieves weather forecasts using </w:t>
-      </w:r>
-      <w:proofErr w:type="spellStart"/>
-      <w:r>
-        <w:t>openweather</w:t>
-      </w:r>
-      <w:proofErr w:type="spellEnd"/>
-      <w:r>
-        <w:t xml:space="preserve">. Application uses external APIs to load data </w:t>
-      </w:r>
-      <w:proofErr w:type="gramStart"/>
-      <w:r>
-        <w:t>and  search</w:t>
-      </w:r>
-      <w:proofErr w:type="gramEnd"/>
-      <w:r>
-        <w:t xml:space="preserve"> history is saved in local Storage. Fully worked on the project </w:t>
-      </w:r>
-      <w:r>
-        <w:t xml:space="preserve">individually from the web appearance to </w:t>
-      </w:r>
-      <w:proofErr w:type="spellStart"/>
-      <w:proofErr w:type="gramStart"/>
-      <w:r>
-        <w:t>behaviour</w:t>
-      </w:r>
-      <w:proofErr w:type="spellEnd"/>
-      <w:r>
-        <w:t>..</w:t>
-      </w:r>
-      <w:proofErr w:type="gramEnd"/>
+        <w:t>Simple Front End application that retrieves weather forecasts using openweather. Application uses external APIs to load data and  search history is saved in local Storage. Fully worked on the projec</w:t>
+      </w:r>
+      <w:r>
+        <w:t>t individually from the web appearance to behaviour..</w:t>
+      </w:r>
     </w:p>
     <w:p>
       <w:pPr>
@@ -524,29 +456,8 @@
         </w:rPr>
       </w:pPr>
       <w:r>
-        <w:t xml:space="preserve">HTML, CSS, </w:t>
-      </w:r>
-      <w:proofErr w:type="spellStart"/>
-      <w:r>
-        <w:t>javascript</w:t>
-      </w:r>
-      <w:proofErr w:type="spellEnd"/>
-      <w:r>
-        <w:t xml:space="preserve">, </w:t>
-      </w:r>
-      <w:proofErr w:type="spellStart"/>
-      <w:r>
-        <w:t>openweather</w:t>
-      </w:r>
-      <w:proofErr w:type="spellEnd"/>
-      <w:r>
-        <w:t xml:space="preserve"> </w:t>
-      </w:r>
-      <w:proofErr w:type="spellStart"/>
-      <w:r>
-        <w:t>api</w:t>
-      </w:r>
-      <w:proofErr w:type="spellEnd"/>
+        <w:t>HTML, CSS, javascript, openweather api</w:t>
+      </w:r>
     </w:p>
     <w:p>
       <w:pPr>
@@ -628,15 +539,7 @@
         </w:rPr>
       </w:pPr>
       <w:r>
-        <w:t xml:space="preserve">Simple Front End </w:t>
-      </w:r>
-      <w:proofErr w:type="gramStart"/>
-      <w:r>
-        <w:t>game</w:t>
-      </w:r>
-      <w:proofErr w:type="gramEnd"/>
-      <w:r>
-        <w:t xml:space="preserve"> Application that tests your knowledge in selected/random categories. Application uses external APIs to load data and player records are saved in local storage for data persistence.</w:t>
+        <w:t>Simple Front End game Application that tests your knowledge in selected/random categories. Application uses external APIs to load data and player records are saved in local storage for data persistence.</w:t>
       </w:r>
     </w:p>
     <w:p>
@@ -651,13 +554,8 @@
         </w:rPr>
       </w:pPr>
       <w:r>
-        <w:t xml:space="preserve">Worked primarily in card 3d styling and in </w:t>
-      </w:r>
-      <w:proofErr w:type="spellStart"/>
-      <w:r>
-        <w:t>javascript</w:t>
-      </w:r>
-      <w:proofErr w:type="spellEnd"/>
+        <w:t>Worked primarily in card 3d styling and in javascript</w:t>
+      </w:r>
       <w:r>
         <w:t xml:space="preserve"> to fetch API data and store in local storage.</w:t>
       </w:r>
@@ -674,31 +572,7 @@
         </w:rPr>
       </w:pPr>
       <w:r>
-        <w:t xml:space="preserve">HTML, CSS, </w:t>
-      </w:r>
-      <w:proofErr w:type="spellStart"/>
-      <w:r>
-        <w:t>javascript</w:t>
-      </w:r>
-      <w:proofErr w:type="spellEnd"/>
-      <w:r>
-        <w:t xml:space="preserve">, </w:t>
-      </w:r>
-      <w:proofErr w:type="gramStart"/>
-      <w:r>
-        <w:t>grids(</w:t>
-      </w:r>
-      <w:proofErr w:type="gramEnd"/>
-      <w:r>
-        <w:t xml:space="preserve">for </w:t>
-      </w:r>
-      <w:proofErr w:type="spellStart"/>
-      <w:r>
-        <w:t>responsives</w:t>
-      </w:r>
-      <w:proofErr w:type="spellEnd"/>
-      <w:r>
-        <w:t xml:space="preserve">) </w:t>
+        <w:t xml:space="preserve">HTML, CSS, javascript, grids(for responsives) </w:t>
       </w:r>
     </w:p>
     <w:p>
@@ -722,10 +596,14 @@
       <w:pPr>
         <w:spacing w:line="240" w:lineRule="auto"/>
         <w:jc w:val="both"/>
+        <w:rPr>
+          <w:b/>
+        </w:rPr>
       </w:pPr>
       <w:hyperlink r:id="rId11">
         <w:r>
           <w:rPr>
+            <w:b/>
             <w:color w:val="1155CC"/>
             <w:u w:val="single"/>
           </w:rPr>
@@ -770,15 +648,7 @@
         </w:rPr>
       </w:pPr>
       <w:r>
-        <w:t xml:space="preserve">Full Stack RESTful API that simulates an IT help ticket request by user. Application uses SQL database with </w:t>
-      </w:r>
-      <w:proofErr w:type="spellStart"/>
-      <w:r>
-        <w:t>sequelize</w:t>
-      </w:r>
-      <w:proofErr w:type="spellEnd"/>
-      <w:r>
-        <w:t xml:space="preserve"> as an ORM to store user data and ticket and uses handlebars as </w:t>
+        <w:t xml:space="preserve">Full Stack RESTful API that simulates an IT help ticket request by user. Application uses SQL database with sequelize as an ORM to store user data and ticket and uses handlebars as </w:t>
       </w:r>
       <w:r>
         <w:t>MVC.</w:t>
@@ -808,29 +678,8 @@
         </w:rPr>
       </w:pPr>
       <w:r>
-        <w:t xml:space="preserve">HTML, CSS, </w:t>
-      </w:r>
-      <w:proofErr w:type="spellStart"/>
-      <w:r>
-        <w:t>javascript</w:t>
-      </w:r>
-      <w:proofErr w:type="spellEnd"/>
-      <w:r>
-        <w:t xml:space="preserve">, handlebars, node, express, passport, and </w:t>
-      </w:r>
-      <w:proofErr w:type="spellStart"/>
-      <w:r>
-        <w:t>dotenv</w:t>
-      </w:r>
-      <w:proofErr w:type="spellEnd"/>
-      <w:r>
-        <w:t>.</w:t>
-      </w:r>
-    </w:p>
-    <w:p>
-      <w:pPr>
-        <w:spacing w:line="240" w:lineRule="auto"/>
-      </w:pPr>
+        <w:t>HTML, CSS, javascript, handlebars, node, express, passport, and dotenv.</w:t>
+      </w:r>
     </w:p>
     <w:p>
       <w:pPr>
@@ -853,14 +702,26 @@
       <w:pPr>
         <w:spacing w:line="240" w:lineRule="auto"/>
         <w:jc w:val="both"/>
+        <w:rPr>
+          <w:b/>
+        </w:rPr>
       </w:pPr>
       <w:hyperlink r:id="rId13">
         <w:r>
           <w:rPr>
+            <w:b/>
             <w:color w:val="1155CC"/>
             <w:u w:val="single"/>
           </w:rPr>
-          <w:t>https://github.com/darkjuanjo/SHOP_PC_PARTS</w:t>
+          <w:t>h</w:t>
+        </w:r>
+        <w:r>
+          <w:rPr>
+            <w:b/>
+            <w:color w:val="1155CC"/>
+            <w:u w:val="single"/>
+          </w:rPr>
+          <w:t>ttps://github.com/darkjuanjo/SHOP_PC_PARTS</w:t>
         </w:r>
       </w:hyperlink>
     </w:p>
@@ -901,18 +762,10 @@
         </w:rPr>
       </w:pPr>
       <w:r>
-        <w:t>Full Stack MERN API that simulates a website’s store. App</w:t>
-      </w:r>
-      <w:r>
-        <w:t xml:space="preserve">lication uses the </w:t>
-      </w:r>
-      <w:proofErr w:type="spellStart"/>
-      <w:r>
-        <w:t>MongodB</w:t>
-      </w:r>
-      <w:proofErr w:type="spellEnd"/>
-      <w:r>
-        <w:t xml:space="preserve"> database with mongoose as an ORM to store user data. App uses React for improved website performance.</w:t>
+        <w:t xml:space="preserve">Full Stack MERN API that simulates a website’s store. Application uses the MongodB database with mongoose as an ORM to </w:t>
+      </w:r>
+      <w:r>
+        <w:t>store user data. App uses React for improved website performance.</w:t>
       </w:r>
     </w:p>
     <w:p>
@@ -939,47 +792,18 @@
         </w:rPr>
       </w:pPr>
       <w:r>
-        <w:t xml:space="preserve">CSS, </w:t>
-      </w:r>
-      <w:proofErr w:type="spellStart"/>
-      <w:r>
-        <w:t>javascript</w:t>
-      </w:r>
-      <w:proofErr w:type="spellEnd"/>
-      <w:r>
-        <w:t xml:space="preserve">, React, node, </w:t>
-      </w:r>
-      <w:proofErr w:type="spellStart"/>
-      <w:r>
-        <w:t>bycrpt</w:t>
-      </w:r>
-      <w:proofErr w:type="spellEnd"/>
-      <w:r>
-        <w:t xml:space="preserve">, express, </w:t>
-      </w:r>
-      <w:proofErr w:type="spellStart"/>
-      <w:r>
-        <w:t>doten</w:t>
-      </w:r>
-      <w:r>
-        <w:t>v</w:t>
-      </w:r>
-      <w:proofErr w:type="spellEnd"/>
-      <w:r>
-        <w:t xml:space="preserve">, </w:t>
-      </w:r>
-      <w:proofErr w:type="spellStart"/>
-      <w:r>
-        <w:t>graphql</w:t>
-      </w:r>
-      <w:proofErr w:type="spellEnd"/>
-      <w:r>
-        <w:t>.</w:t>
+        <w:t>CSS, javascript, React, node, bycrpt, express, dotenv, graphql.</w:t>
       </w:r>
     </w:p>
     <w:p>
       <w:pPr>
         <w:spacing w:after="80" w:line="240" w:lineRule="auto"/>
+        <w:rPr>
+          <w:b/>
+          <w:smallCaps/>
+          <w:sz w:val="20"/>
+          <w:szCs w:val="20"/>
+        </w:rPr>
       </w:pPr>
     </w:p>
     <w:p>
@@ -989,28 +813,16 @@
         <w:rPr>
           <w:b/>
           <w:smallCaps/>
-          <w:sz w:val="24"/>
-          <w:szCs w:val="24"/>
-        </w:rPr>
-      </w:pPr>
-    </w:p>
-    <w:p>
-      <w:pPr>
-        <w:spacing w:after="80" w:line="240" w:lineRule="auto"/>
-        <w:jc w:val="center"/>
+          <w:sz w:val="28"/>
+          <w:szCs w:val="28"/>
+        </w:rPr>
+      </w:pPr>
+      <w:r>
         <w:rPr>
           <w:b/>
           <w:smallCaps/>
-          <w:sz w:val="24"/>
-          <w:szCs w:val="24"/>
-        </w:rPr>
-      </w:pPr>
-      <w:r>
-        <w:rPr>
-          <w:b/>
-          <w:smallCaps/>
-          <w:sz w:val="24"/>
-          <w:szCs w:val="24"/>
+          <w:sz w:val="28"/>
+          <w:szCs w:val="28"/>
         </w:rPr>
         <w:t>Experience</w:t>
       </w:r>
@@ -1042,16 +854,7 @@
         <w:tab/>
       </w:r>
       <w:r>
-        <w:t>201</w:t>
-      </w:r>
-      <w:r>
-        <w:t>9</w:t>
-      </w:r>
-      <w:r>
-        <w:t xml:space="preserve"> – 20</w:t>
-      </w:r>
-      <w:r>
-        <w:t>21</w:t>
+        <w:t>2017 – 2019</w:t>
       </w:r>
     </w:p>
     <w:p>
@@ -1063,7 +866,13 @@
         <w:rPr>
           <w:b/>
         </w:rPr>
-        <w:t>Skyworks Solutions Inc.</w:t>
+        <w:t>S</w:t>
+      </w:r>
+      <w:r>
+        <w:rPr>
+          <w:b/>
+        </w:rPr>
+        <w:t>kyworks Solutions Inc.</w:t>
       </w:r>
       <w:r>
         <w:rPr>
@@ -1115,13 +924,7 @@
         <w:t xml:space="preserve">   </w:t>
       </w:r>
       <w:r>
-        <w:t>Mexicali</w:t>
-      </w:r>
-      <w:r>
-        <w:t xml:space="preserve">, </w:t>
-      </w:r>
-      <w:r>
-        <w:t>BC</w:t>
+        <w:t>Mexicali, BC</w:t>
       </w:r>
     </w:p>
     <w:p>
@@ -1135,227 +938,13 @@
         <w:spacing w:line="240" w:lineRule="auto"/>
       </w:pPr>
       <w:r>
-        <w:t>Worked with design engineers in defining/developing evaluation test methodologies, evaluation of test plans and test modes. Managed and maintained project schedules that aligned with product introduction and release dates. Engaged and supported local and offshore application teams to resolve product use case questions and problems after production release.</w:t>
-      </w:r>
-    </w:p>
-    <w:p>
-      <w:pPr>
-        <w:spacing w:line="240" w:lineRule="auto"/>
-      </w:pPr>
-      <w:r>
-        <w:t>Review and analyzed lots on hold and provide disposition.</w:t>
-      </w:r>
-    </w:p>
-    <w:p>
-      <w:pPr>
-        <w:spacing w:line="240" w:lineRule="auto"/>
-      </w:pPr>
-      <w:r>
-        <w:t>Work</w:t>
-      </w:r>
-      <w:r>
-        <w:t>ed</w:t>
-      </w:r>
-      <w:r>
-        <w:t xml:space="preserve"> with US Product and Test Engineers to improve First Pass Yield</w:t>
-      </w:r>
-      <w:r>
-        <w:t xml:space="preserve"> and </w:t>
-      </w:r>
-      <w:r>
-        <w:t>transfer</w:t>
-      </w:r>
-      <w:r>
-        <w:t xml:space="preserve"> test</w:t>
-      </w:r>
-      <w:r>
-        <w:t xml:space="preserve"> solutions to Mexicali and offshore.</w:t>
-      </w:r>
-    </w:p>
-    <w:p>
-      <w:pPr>
-        <w:spacing w:line="240" w:lineRule="auto"/>
-      </w:pPr>
-      <w:r>
-        <w:t>Analyzed customer complaints data and review possible risks lots, as well as define testing procedures to catch failures and generate documentation to provide disposition at assembly line.</w:t>
-      </w:r>
-    </w:p>
-    <w:p>
-      <w:pPr>
-        <w:spacing w:line="240" w:lineRule="auto"/>
-      </w:pPr>
-      <w:r>
-        <w:rPr>
-          <w:i/>
-        </w:rPr>
-        <w:t>Key Accomplishments:</w:t>
-      </w:r>
-    </w:p>
-    <w:p>
-      <w:pPr>
-        <w:numPr>
-          <w:ilvl w:val="0"/>
-          <w:numId w:val="3"/>
-        </w:numPr>
-        <w:spacing w:line="240" w:lineRule="auto"/>
-      </w:pPr>
-      <w:r>
-        <w:t>Improved QA First Pass Yield from 40 to 80</w:t>
-      </w:r>
-      <w:r>
-        <w:t>%.</w:t>
-      </w:r>
-    </w:p>
-    <w:p>
-      <w:pPr>
-        <w:numPr>
-          <w:ilvl w:val="0"/>
-          <w:numId w:val="3"/>
-        </w:numPr>
-        <w:spacing w:line="240" w:lineRule="auto"/>
-      </w:pPr>
-      <w:r>
-        <w:t>Created database of discoloration and ESD failures.</w:t>
-      </w:r>
-    </w:p>
-    <w:p>
-      <w:pPr>
-        <w:spacing w:after="80" w:line="240" w:lineRule="auto"/>
-        <w:jc w:val="center"/>
-        <w:rPr>
-          <w:b/>
-          <w:smallCaps/>
-          <w:sz w:val="24"/>
-          <w:szCs w:val="24"/>
-        </w:rPr>
-      </w:pPr>
-    </w:p>
-    <w:p>
-      <w:pPr>
-        <w:spacing w:after="80" w:line="240" w:lineRule="auto"/>
-        <w:jc w:val="center"/>
-        <w:rPr>
-          <w:b/>
-          <w:sz w:val="24"/>
-          <w:szCs w:val="24"/>
-        </w:rPr>
-      </w:pPr>
-    </w:p>
-    <w:p>
-      <w:pPr>
-        <w:spacing w:line="240" w:lineRule="auto"/>
-        <w:jc w:val="both"/>
-        <w:rPr>
-          <w:i/>
-        </w:rPr>
-      </w:pPr>
-      <w:r>
-        <w:rPr>
-          <w:b/>
-        </w:rPr>
-        <w:t>Product Engineer I</w:t>
-      </w:r>
-      <w:r>
-        <w:rPr>
-          <w:b/>
-        </w:rPr>
-        <w:tab/>
-      </w:r>
-      <w:r>
-        <w:rPr>
-          <w:b/>
-        </w:rPr>
-        <w:tab/>
-      </w:r>
-      <w:r>
-        <w:rPr>
-          <w:b/>
-        </w:rPr>
-        <w:tab/>
-      </w:r>
-      <w:r>
-        <w:t>2017 – 2019</w:t>
-      </w:r>
-    </w:p>
-    <w:p>
-      <w:pPr>
-        <w:spacing w:line="240" w:lineRule="auto"/>
-        <w:jc w:val="both"/>
-      </w:pPr>
-      <w:r>
-        <w:rPr>
-          <w:b/>
-        </w:rPr>
-        <w:t>Skyworks Solutions Inc.</w:t>
-      </w:r>
-      <w:r>
-        <w:rPr>
-          <w:b/>
-        </w:rPr>
-        <w:tab/>
-      </w:r>
-      <w:r>
-        <w:rPr>
-          <w:b/>
-        </w:rPr>
-        <w:tab/>
-      </w:r>
-      <w:r>
-        <w:rPr>
-          <w:b/>
-        </w:rPr>
-        <w:tab/>
-      </w:r>
-      <w:r>
-        <w:rPr>
-          <w:b/>
-        </w:rPr>
-        <w:tab/>
-      </w:r>
-      <w:r>
-        <w:rPr>
-          <w:b/>
-        </w:rPr>
-        <w:tab/>
-      </w:r>
-      <w:r>
-        <w:rPr>
-          <w:b/>
-        </w:rPr>
-        <w:tab/>
-      </w:r>
-      <w:r>
-        <w:rPr>
-          <w:b/>
-        </w:rPr>
-        <w:tab/>
-      </w:r>
-      <w:r>
-        <w:rPr>
-          <w:b/>
-        </w:rPr>
-        <w:tab/>
-        <w:t xml:space="preserve">   </w:t>
-      </w:r>
-      <w:r>
-        <w:t>Woburn, MA</w:t>
-      </w:r>
-    </w:p>
-    <w:p>
-      <w:pPr>
-        <w:spacing w:line="240" w:lineRule="auto"/>
-        <w:jc w:val="both"/>
-      </w:pPr>
-    </w:p>
-    <w:p>
-      <w:pPr>
-        <w:spacing w:line="240" w:lineRule="auto"/>
-      </w:pPr>
-      <w:r>
-        <w:t>Worked with design engineers in defining/developing evaluation test methodologies, evaluation of test plans and test modes. Managed and maintained proje</w:t>
-      </w:r>
-      <w:r>
-        <w:t>ct schedules that aligned with product introduction and release dates. Engaged and supported local and offshore application teams to resolve product use case questions and problems after production release.</w:t>
+        <w:t>Worked with design engineers in defining/developing evaluation test methodologies, evaluation of test plans and test modes. Managed and maintained project schedules that aligned with product introduction and release dates.Engaged and supported local and of</w:t>
+      </w:r>
+      <w:r>
+        <w:t>fshore application teams to resolve product use case questions and problems after production release. Review and analyze lots on hold and provide disposition. Worked with US Product and Test Engineers to improve First Pass Yield and transfer test solutions</w:t>
+      </w:r>
+      <w:r>
+        <w:t xml:space="preserve"> to Mexicali and offshore. Analyzed customer complaints data and reviewed possible risks, as well as defined testing procedures to catch failures and generate documentation to provide disposition at the assembly line.</w:t>
       </w:r>
     </w:p>
     <w:p>
@@ -1378,7 +967,10 @@
         <w:spacing w:line="240" w:lineRule="auto"/>
       </w:pPr>
       <w:r>
-        <w:t>Developed data cleanup tool using C# that improved data analysis speed by 79%.</w:t>
+        <w:t>Improved QA Fi</w:t>
+      </w:r>
+      <w:r>
+        <w:t>rst Pass Yield from 40 to 80%.</w:t>
       </w:r>
     </w:p>
     <w:p>
@@ -1390,14 +982,18 @@
         <w:spacing w:line="240" w:lineRule="auto"/>
       </w:pPr>
       <w:r>
-        <w:t>Developed data analysis script JMP to generate daily use reports</w:t>
-      </w:r>
-    </w:p>
-    <w:p>
-      <w:pPr>
-        <w:spacing w:line="240" w:lineRule="auto"/>
-        <w:rPr>
-          <w:color w:val="4A86E8"/>
+        <w:t>Created a database of discoloration and ESD failures.</w:t>
+      </w:r>
+    </w:p>
+    <w:p>
+      <w:pPr>
+        <w:spacing w:after="80" w:line="240" w:lineRule="auto"/>
+        <w:jc w:val="center"/>
+        <w:rPr>
+          <w:b/>
+          <w:smallCaps/>
+          <w:sz w:val="24"/>
+          <w:szCs w:val="24"/>
         </w:rPr>
       </w:pPr>
     </w:p>
@@ -1413,28 +1009,28 @@
         <w:rPr>
           <w:b/>
         </w:rPr>
-        <w:t>Product Engineer Jr</w:t>
-      </w:r>
-      <w:r>
-        <w:rPr>
-          <w:b/>
-        </w:rPr>
-        <w:tab/>
-      </w:r>
-      <w:r>
-        <w:rPr>
-          <w:b/>
-        </w:rPr>
-        <w:tab/>
-      </w:r>
-      <w:r>
-        <w:rPr>
-          <w:b/>
-        </w:rPr>
-        <w:tab/>
-      </w:r>
-      <w:r>
-        <w:t>2015 – 2019</w:t>
+        <w:t>Product Engineer I</w:t>
+      </w:r>
+      <w:r>
+        <w:rPr>
+          <w:b/>
+        </w:rPr>
+        <w:tab/>
+      </w:r>
+      <w:r>
+        <w:rPr>
+          <w:b/>
+        </w:rPr>
+        <w:tab/>
+      </w:r>
+      <w:r>
+        <w:rPr>
+          <w:b/>
+        </w:rPr>
+        <w:tab/>
+      </w:r>
+      <w:r>
+        <w:t>2017 – 2019</w:t>
       </w:r>
     </w:p>
     <w:p>
@@ -1498,7 +1094,7 @@
         <w:t xml:space="preserve">   </w:t>
       </w:r>
       <w:r>
-        <w:t>Mexicali, BC</w:t>
+        <w:t>Woburn, MA</w:t>
       </w:r>
     </w:p>
     <w:p>
@@ -1510,42 +1106,21 @@
     <w:p>
       <w:pPr>
         <w:spacing w:line="240" w:lineRule="auto"/>
-        <w:rPr>
-          <w:color w:val="434343"/>
-        </w:rPr>
-      </w:pPr>
-      <w:bookmarkStart w:id="0" w:name="_gjdgxs" w:colFirst="0" w:colLast="0"/>
-      <w:bookmarkEnd w:id="0"/>
-      <w:r>
-        <w:rPr>
-          <w:color w:val="434343"/>
-        </w:rPr>
-        <w:t xml:space="preserve">Worked with design engineers </w:t>
-      </w:r>
-      <w:r>
-        <w:rPr>
-          <w:color w:val="434343"/>
-        </w:rPr>
-        <w:t>in defining/developing evaluation test methodologies, evaluation of test plans and test modes. Engaged and supported local and offshore application teams to resolve product use case questions after product and test transfers. Reviewed parts on hold and dis</w:t>
-      </w:r>
-      <w:r>
-        <w:rPr>
-          <w:color w:val="434343"/>
-        </w:rPr>
-        <w:t xml:space="preserve">positioned based on data analysis. </w:t>
-      </w:r>
-    </w:p>
-    <w:p>
-      <w:pPr>
-        <w:spacing w:line="240" w:lineRule="auto"/>
-        <w:rPr>
-          <w:color w:val="434343"/>
-        </w:rPr>
+      </w:pPr>
+      <w:r>
+        <w:t>Worked with design engineers in defining/developing evaluation test methodologies, evaluation of test plans and test modes. Managed and maintained project schedules that aligned with product introduction and release dates. Engaged and supported local and o</w:t>
+      </w:r>
+      <w:r>
+        <w:t>ffshore application teams to resolve product use case questions and problems after production release.</w:t>
+      </w:r>
+    </w:p>
+    <w:p>
+      <w:pPr>
+        <w:spacing w:line="240" w:lineRule="auto"/>
       </w:pPr>
       <w:r>
         <w:rPr>
           <w:i/>
-          <w:color w:val="434343"/>
         </w:rPr>
         <w:t>Key Accomplishments:</w:t>
       </w:r>
@@ -1557,16 +1132,9 @@
           <w:numId w:val="2"/>
         </w:numPr>
         <w:spacing w:line="240" w:lineRule="auto"/>
-        <w:rPr>
-          <w:color w:val="434343"/>
-        </w:rPr>
-      </w:pPr>
-      <w:r>
-        <w:rPr>
-          <w:color w:val="434343"/>
-        </w:rPr>
-        <w:lastRenderedPageBreak/>
-        <w:t>Developed C# application to convert old data to newer data format style</w:t>
+      </w:pPr>
+      <w:r>
+        <w:t>Efficiently developed data cleanup tool using C# that improved data analysis speed by 79%.</w:t>
       </w:r>
     </w:p>
     <w:p>
@@ -1576,15 +1144,166 @@
           <w:numId w:val="2"/>
         </w:numPr>
         <w:spacing w:line="240" w:lineRule="auto"/>
+      </w:pPr>
+      <w:r>
+        <w:t xml:space="preserve">Developed </w:t>
+      </w:r>
+      <w:r>
+        <w:t xml:space="preserve">data analysis script JMP to </w:t>
+      </w:r>
+      <w:r>
+        <w:t>generate daily use reports</w:t>
+      </w:r>
+    </w:p>
+    <w:p>
+      <w:pPr>
+        <w:spacing w:line="240" w:lineRule="auto"/>
+        <w:rPr>
+          <w:color w:val="4A86E8"/>
+        </w:rPr>
+      </w:pPr>
+    </w:p>
+    <w:p>
+      <w:pPr>
+        <w:spacing w:line="240" w:lineRule="auto"/>
+        <w:jc w:val="both"/>
+        <w:rPr>
+          <w:i/>
+        </w:rPr>
+      </w:pPr>
+      <w:r>
+        <w:rPr>
+          <w:b/>
+        </w:rPr>
+        <w:t>Product Engineer Jr</w:t>
+      </w:r>
+      <w:r>
+        <w:rPr>
+          <w:b/>
+        </w:rPr>
+        <w:tab/>
+      </w:r>
+      <w:r>
+        <w:rPr>
+          <w:b/>
+        </w:rPr>
+        <w:tab/>
+      </w:r>
+      <w:r>
+        <w:rPr>
+          <w:b/>
+        </w:rPr>
+        <w:tab/>
+      </w:r>
+      <w:r>
+        <w:t>2015 – 2019</w:t>
+      </w:r>
+    </w:p>
+    <w:p>
+      <w:pPr>
+        <w:spacing w:line="240" w:lineRule="auto"/>
+        <w:jc w:val="both"/>
+      </w:pPr>
+      <w:r>
+        <w:rPr>
+          <w:b/>
+        </w:rPr>
+        <w:t>Skyworks Solutions Inc.</w:t>
+      </w:r>
+      <w:r>
+        <w:rPr>
+          <w:b/>
+        </w:rPr>
+        <w:tab/>
+      </w:r>
+      <w:r>
+        <w:rPr>
+          <w:b/>
+        </w:rPr>
+        <w:tab/>
+      </w:r>
+      <w:r>
+        <w:rPr>
+          <w:b/>
+        </w:rPr>
+        <w:tab/>
+      </w:r>
+      <w:r>
+        <w:rPr>
+          <w:b/>
+        </w:rPr>
+        <w:tab/>
+      </w:r>
+      <w:r>
+        <w:rPr>
+          <w:b/>
+        </w:rPr>
+        <w:tab/>
+      </w:r>
+      <w:r>
+        <w:rPr>
+          <w:b/>
+        </w:rPr>
+        <w:tab/>
+      </w:r>
+      <w:r>
+        <w:rPr>
+          <w:b/>
+        </w:rPr>
+        <w:tab/>
+      </w:r>
+      <w:r>
+        <w:rPr>
+          <w:b/>
+        </w:rPr>
+        <w:tab/>
+        <w:t xml:space="preserve">   </w:t>
+      </w:r>
+      <w:r>
+        <w:t>Mexicali, BC</w:t>
+      </w:r>
+    </w:p>
+    <w:p>
+      <w:pPr>
+        <w:spacing w:line="240" w:lineRule="auto"/>
+        <w:jc w:val="both"/>
+      </w:pPr>
+    </w:p>
+    <w:p>
+      <w:pPr>
+        <w:spacing w:line="240" w:lineRule="auto"/>
         <w:rPr>
           <w:color w:val="434343"/>
         </w:rPr>
       </w:pPr>
+      <w:bookmarkStart w:id="0" w:name="_gjdgxs" w:colFirst="0" w:colLast="0"/>
+      <w:bookmarkEnd w:id="0"/>
       <w:r>
         <w:rPr>
           <w:color w:val="434343"/>
         </w:rPr>
-        <w:t>Increased product yield from 70% to 90%</w:t>
+        <w:t xml:space="preserve">Worked with design engineers in defining/developing evaluation test methodologies, evaluation of test plans and test modes. Engaged and supported </w:t>
+      </w:r>
+      <w:r>
+        <w:rPr>
+          <w:color w:val="434343"/>
+        </w:rPr>
+        <w:t xml:space="preserve">local and offshore application teams to resolve product use case questions after product and test transfers. Reviewed parts on hold and dispositioned based on data analysis. </w:t>
+      </w:r>
+    </w:p>
+    <w:p>
+      <w:pPr>
+        <w:spacing w:line="240" w:lineRule="auto"/>
+        <w:rPr>
+          <w:color w:val="434343"/>
+        </w:rPr>
+      </w:pPr>
+      <w:r>
+        <w:rPr>
+          <w:i/>
+          <w:color w:val="434343"/>
+        </w:rPr>
+        <w:t>Key Accomplishments:</w:t>
       </w:r>
     </w:p>
     <w:p>
@@ -1602,118 +1321,57 @@
         <w:rPr>
           <w:color w:val="434343"/>
         </w:rPr>
+        <w:t>Developed C# application to convert old data to newer data f</w:t>
+      </w:r>
+      <w:r>
+        <w:rPr>
+          <w:color w:val="434343"/>
+        </w:rPr>
+        <w:t>ormat style</w:t>
+      </w:r>
+    </w:p>
+    <w:p>
+      <w:pPr>
+        <w:numPr>
+          <w:ilvl w:val="0"/>
+          <w:numId w:val="2"/>
+        </w:numPr>
+        <w:spacing w:line="240" w:lineRule="auto"/>
+        <w:rPr>
+          <w:color w:val="434343"/>
+        </w:rPr>
+      </w:pPr>
+      <w:r>
+        <w:rPr>
+          <w:color w:val="434343"/>
+        </w:rPr>
+        <w:t>Increased product yield from 70% to 90%</w:t>
+      </w:r>
+    </w:p>
+    <w:p>
+      <w:pPr>
+        <w:numPr>
+          <w:ilvl w:val="0"/>
+          <w:numId w:val="2"/>
+        </w:numPr>
+        <w:spacing w:line="240" w:lineRule="auto"/>
+        <w:rPr>
+          <w:color w:val="434343"/>
+        </w:rPr>
+      </w:pPr>
+      <w:r>
+        <w:rPr>
+          <w:color w:val="434343"/>
+        </w:rPr>
         <w:t>Automated data analysis with C# apps</w:t>
       </w:r>
     </w:p>
     <w:p>
       <w:pPr>
-        <w:spacing w:line="240" w:lineRule="auto"/>
-        <w:rPr>
-          <w:color w:val="434343"/>
-        </w:rPr>
-      </w:pPr>
-    </w:p>
-    <w:p>
-      <w:pPr>
-        <w:spacing w:line="240" w:lineRule="auto"/>
-        <w:rPr>
-          <w:color w:val="434343"/>
-        </w:rPr>
-      </w:pPr>
-    </w:p>
-    <w:p>
-      <w:pPr>
-        <w:spacing w:line="240" w:lineRule="auto"/>
-        <w:rPr>
-          <w:color w:val="434343"/>
-        </w:rPr>
-      </w:pPr>
-    </w:p>
-    <w:p>
-      <w:pPr>
-        <w:spacing w:line="240" w:lineRule="auto"/>
-        <w:rPr>
-          <w:color w:val="434343"/>
-        </w:rPr>
-      </w:pPr>
-    </w:p>
-    <w:p>
-      <w:pPr>
-        <w:spacing w:line="240" w:lineRule="auto"/>
-        <w:rPr>
-          <w:color w:val="434343"/>
-        </w:rPr>
-      </w:pPr>
-    </w:p>
-    <w:p>
-      <w:pPr>
-        <w:spacing w:line="240" w:lineRule="auto"/>
-        <w:rPr>
-          <w:color w:val="434343"/>
-        </w:rPr>
-      </w:pPr>
-    </w:p>
-    <w:p>
-      <w:pPr>
-        <w:spacing w:line="240" w:lineRule="auto"/>
-        <w:rPr>
-          <w:color w:val="434343"/>
-        </w:rPr>
-      </w:pPr>
-    </w:p>
-    <w:p>
-      <w:pPr>
-        <w:spacing w:line="240" w:lineRule="auto"/>
-        <w:rPr>
-          <w:color w:val="434343"/>
-        </w:rPr>
-      </w:pPr>
-    </w:p>
-    <w:p>
-      <w:pPr>
-        <w:spacing w:line="240" w:lineRule="auto"/>
-        <w:rPr>
-          <w:color w:val="434343"/>
-        </w:rPr>
-      </w:pPr>
-    </w:p>
-    <w:p>
-      <w:pPr>
-        <w:spacing w:line="240" w:lineRule="auto"/>
-        <w:rPr>
-          <w:color w:val="434343"/>
-        </w:rPr>
-      </w:pPr>
-    </w:p>
-    <w:p>
-      <w:pPr>
-        <w:spacing w:line="240" w:lineRule="auto"/>
-        <w:rPr>
-          <w:color w:val="434343"/>
-        </w:rPr>
-      </w:pPr>
-    </w:p>
-    <w:p>
-      <w:pPr>
-        <w:spacing w:line="240" w:lineRule="auto"/>
-        <w:rPr>
-          <w:color w:val="434343"/>
-        </w:rPr>
-      </w:pPr>
-    </w:p>
-    <w:p>
-      <w:pPr>
-        <w:spacing w:line="240" w:lineRule="auto"/>
-        <w:rPr>
-          <w:color w:val="434343"/>
-        </w:rPr>
-      </w:pPr>
-    </w:p>
-    <w:p>
-      <w:pPr>
-        <w:spacing w:line="240" w:lineRule="auto"/>
-        <w:rPr>
-          <w:color w:val="434343"/>
+        <w:spacing w:after="80" w:line="240" w:lineRule="auto"/>
+        <w:rPr>
+          <w:sz w:val="20"/>
+          <w:szCs w:val="20"/>
         </w:rPr>
       </w:pPr>
     </w:p>
@@ -1721,6 +1379,97 @@
       <w:pPr>
         <w:spacing w:after="80" w:line="240" w:lineRule="auto"/>
         <w:jc w:val="center"/>
+        <w:rPr>
+          <w:b/>
+          <w:sz w:val="28"/>
+          <w:szCs w:val="28"/>
+        </w:rPr>
+      </w:pPr>
+      <w:r>
+        <w:rPr>
+          <w:b/>
+          <w:smallCaps/>
+          <w:sz w:val="28"/>
+          <w:szCs w:val="28"/>
+        </w:rPr>
+        <w:t>Education</w:t>
+      </w:r>
+    </w:p>
+    <w:p>
+      <w:pPr>
+        <w:spacing w:line="240" w:lineRule="auto"/>
+        <w:rPr>
+          <w:color w:val="202124"/>
+        </w:rPr>
+      </w:pPr>
+      <w:r>
+        <w:rPr>
+          <w:b/>
+          <w:color w:val="202124"/>
+        </w:rPr>
+        <w:t>Bootcamp Certificate:</w:t>
+      </w:r>
+      <w:r>
+        <w:rPr>
+          <w:color w:val="202124"/>
+        </w:rPr>
+        <w:t>UC Berkeley Extension</w:t>
+      </w:r>
+      <w:r>
+        <w:rPr>
+          <w:color w:val="202124"/>
+        </w:rPr>
+        <w:t>, Berkeley, 1995 University Ave Suite 200, Berkeley, CA 94704</w:t>
+      </w:r>
+    </w:p>
+    <w:p>
+      <w:pPr>
+        <w:spacing w:line="240" w:lineRule="auto"/>
+        <w:rPr>
+          <w:color w:val="202124"/>
+        </w:rPr>
+      </w:pPr>
+    </w:p>
+    <w:p>
+      <w:pPr>
+        <w:spacing w:after="200" w:line="240" w:lineRule="auto"/>
+      </w:pPr>
+      <w:r>
+        <w:t xml:space="preserve">A 24-week intensive program focused on gaining technical programming skills in HTML5, CSS3, Javascript, JQuery, Bootstrap, Firebase, Node Js, MySQL, MongoDB, Express, Handelbars.js &amp; ReactJS. </w:t>
+      </w:r>
+    </w:p>
+    <w:p>
+      <w:pPr>
+        <w:spacing w:line="240" w:lineRule="auto"/>
+        <w:rPr>
+          <w:color w:val="202124"/>
+        </w:rPr>
+      </w:pPr>
+      <w:r>
+        <w:rPr>
+          <w:b/>
+          <w:color w:val="202124"/>
+        </w:rPr>
+        <w:t>Bachelor of Science in Cybernetic Electronics :</w:t>
+      </w:r>
+      <w:r>
+        <w:rPr>
+          <w:color w:val="202124"/>
+        </w:rPr>
+        <w:t>Cetys Universidad , Campus Mexicali, Calz. Cetys s/n, Rivera, 21259 Mexicali, B.C., Mexico  3.6-GPA</w:t>
+      </w:r>
+    </w:p>
+    <w:p>
+      <w:pPr>
+        <w:spacing w:line="240" w:lineRule="auto"/>
+        <w:rPr>
+          <w:color w:val="202124"/>
+        </w:rPr>
+      </w:pPr>
+    </w:p>
+    <w:p>
+      <w:pPr>
+        <w:spacing w:after="200" w:line="240" w:lineRule="auto"/>
       </w:pPr>
     </w:p>
     <w:p>
@@ -1728,214 +1477,162 @@
         <w:spacing w:after="80" w:line="240" w:lineRule="auto"/>
         <w:jc w:val="center"/>
         <w:rPr>
-          <w:b/>
-          <w:sz w:val="24"/>
-          <w:szCs w:val="24"/>
+          <w:color w:val="4A86E8"/>
         </w:rPr>
       </w:pPr>
       <w:r>
         <w:rPr>
           <w:b/>
           <w:smallCaps/>
-          <w:sz w:val="24"/>
-          <w:szCs w:val="24"/>
-        </w:rPr>
-        <w:t>Education</w:t>
-      </w:r>
-    </w:p>
-    <w:p>
-      <w:pPr>
-        <w:spacing w:line="240" w:lineRule="auto"/>
-        <w:rPr>
-          <w:color w:val="202124"/>
-        </w:rPr>
-      </w:pPr>
-      <w:r>
-        <w:rPr>
-          <w:b/>
-          <w:color w:val="202124"/>
-        </w:rPr>
-        <w:t xml:space="preserve">Bootcamp </w:t>
-      </w:r>
-      <w:proofErr w:type="spellStart"/>
-      <w:proofErr w:type="gramStart"/>
-      <w:r>
-        <w:rPr>
-          <w:b/>
-          <w:color w:val="202124"/>
-        </w:rPr>
-        <w:t>Certificate:</w:t>
-      </w:r>
-      <w:r>
-        <w:rPr>
-          <w:color w:val="202124"/>
-        </w:rPr>
-        <w:t>UC</w:t>
-      </w:r>
-      <w:proofErr w:type="spellEnd"/>
-      <w:proofErr w:type="gramEnd"/>
-      <w:r>
-        <w:rPr>
-          <w:color w:val="202124"/>
-        </w:rPr>
-        <w:t xml:space="preserve"> Berkeley Extension, Berkeley, 1995 University Ave Suite 200, Berkeley, CA 94704</w:t>
-      </w:r>
-    </w:p>
-    <w:p>
-      <w:pPr>
-        <w:spacing w:line="240" w:lineRule="auto"/>
-        <w:rPr>
-          <w:color w:val="202124"/>
-        </w:rPr>
-      </w:pPr>
-    </w:p>
-    <w:p>
-      <w:pPr>
-        <w:spacing w:after="200" w:line="240" w:lineRule="auto"/>
-      </w:pPr>
-      <w:r>
-        <w:t xml:space="preserve">A 24-week intensive program focused on gaining technical programming skills in HTML5, CSS3, </w:t>
-      </w:r>
-      <w:proofErr w:type="spellStart"/>
-      <w:r>
-        <w:t>Javascript</w:t>
-      </w:r>
-      <w:proofErr w:type="spellEnd"/>
-      <w:r>
-        <w:t xml:space="preserve">, </w:t>
-      </w:r>
-      <w:proofErr w:type="spellStart"/>
-      <w:r>
-        <w:t>JQuery</w:t>
-      </w:r>
-      <w:proofErr w:type="spellEnd"/>
-      <w:r>
-        <w:t>, Bootstrap, Firebase, Node Js, MySQL, Mo</w:t>
-      </w:r>
-      <w:r>
-        <w:t xml:space="preserve">ngoDB, Express, Handelbars.js &amp; ReactJS. </w:t>
-      </w:r>
-    </w:p>
-    <w:p>
-      <w:pPr>
-        <w:spacing w:after="200" w:line="240" w:lineRule="auto"/>
-      </w:pPr>
-    </w:p>
-    <w:p>
-      <w:pPr>
-        <w:spacing w:after="200" w:line="240" w:lineRule="auto"/>
-      </w:pPr>
-    </w:p>
-    <w:p>
-      <w:pPr>
-        <w:spacing w:after="200" w:line="240" w:lineRule="auto"/>
-      </w:pPr>
-    </w:p>
-    <w:p>
-      <w:pPr>
-        <w:spacing w:line="240" w:lineRule="auto"/>
-        <w:rPr>
-          <w:color w:val="202124"/>
-        </w:rPr>
-      </w:pPr>
-      <w:r>
-        <w:rPr>
-          <w:b/>
-          <w:color w:val="202124"/>
-        </w:rPr>
-        <w:t xml:space="preserve">Bachelor of Science in Cybernetic </w:t>
-      </w:r>
-      <w:proofErr w:type="gramStart"/>
-      <w:r>
-        <w:rPr>
-          <w:b/>
-          <w:color w:val="202124"/>
-        </w:rPr>
-        <w:t>Electronics :</w:t>
-      </w:r>
-      <w:proofErr w:type="spellStart"/>
-      <w:r>
-        <w:rPr>
-          <w:color w:val="202124"/>
-        </w:rPr>
-        <w:t>Cetys</w:t>
-      </w:r>
-      <w:proofErr w:type="spellEnd"/>
-      <w:proofErr w:type="gramEnd"/>
-      <w:r>
-        <w:rPr>
-          <w:color w:val="202124"/>
-        </w:rPr>
-        <w:t xml:space="preserve"> Universidad , Campus Mexicali, </w:t>
-      </w:r>
-      <w:proofErr w:type="spellStart"/>
-      <w:r>
-        <w:rPr>
-          <w:color w:val="202124"/>
-        </w:rPr>
-        <w:t>Calz</w:t>
-      </w:r>
-      <w:proofErr w:type="spellEnd"/>
-      <w:r>
-        <w:rPr>
-          <w:color w:val="202124"/>
-        </w:rPr>
-        <w:t xml:space="preserve">. </w:t>
-      </w:r>
-      <w:proofErr w:type="spellStart"/>
-      <w:r>
-        <w:rPr>
-          <w:color w:val="202124"/>
-        </w:rPr>
-        <w:t>Cetys</w:t>
-      </w:r>
-      <w:proofErr w:type="spellEnd"/>
-      <w:r>
-        <w:rPr>
-          <w:color w:val="202124"/>
-        </w:rPr>
-        <w:t xml:space="preserve"> s/n, Rivera, 21259 Mexicali, B.C., </w:t>
-      </w:r>
-      <w:proofErr w:type="gramStart"/>
-      <w:r>
-        <w:rPr>
-          <w:color w:val="202124"/>
-        </w:rPr>
-        <w:t>Mexico  3.6</w:t>
-      </w:r>
-      <w:proofErr w:type="gramEnd"/>
-      <w:r>
-        <w:rPr>
-          <w:color w:val="202124"/>
-        </w:rPr>
-        <w:t>-GPA</w:t>
-      </w:r>
-    </w:p>
-    <w:p>
-      <w:pPr>
-        <w:spacing w:line="240" w:lineRule="auto"/>
-        <w:rPr>
-          <w:color w:val="202124"/>
-        </w:rPr>
-      </w:pPr>
-    </w:p>
-    <w:p>
-      <w:pPr>
-        <w:spacing w:after="200" w:line="240" w:lineRule="auto"/>
-      </w:pPr>
-    </w:p>
-    <w:p>
-      <w:pPr>
-        <w:spacing w:after="200" w:line="240" w:lineRule="auto"/>
-        <w:rPr>
-          <w:color w:val="4A86E8"/>
-        </w:rPr>
-      </w:pPr>
+          <w:sz w:val="28"/>
+          <w:szCs w:val="28"/>
+        </w:rPr>
+        <w:t>References</w:t>
+      </w:r>
+    </w:p>
+    <w:p>
+      <w:r>
+        <w:t>•</w:t>
+      </w:r>
+      <w:r>
+        <w:tab/>
+      </w:r>
+      <w:r>
+        <w:t xml:space="preserve">Pete DiCarlo (Senior Product Engineer Manager)    </w:t>
+      </w:r>
+      <w:r>
+        <w:tab/>
+      </w:r>
+      <w:r>
+        <w:tab/>
+        <w:t>Tel: +1 (781) 654-5184</w:t>
+      </w:r>
+    </w:p>
+    <w:p>
+      <w:r>
+        <w:t>•</w:t>
+      </w:r>
+      <w:r>
+        <w:tab/>
+        <w:t xml:space="preserve">Dave Snow (Senior Product Engineer)        </w:t>
+      </w:r>
+      <w:r>
+        <w:tab/>
+      </w:r>
+      <w:r>
+        <w:tab/>
+      </w:r>
+      <w:r>
+        <w:tab/>
+        <w:t>Tel:  +1 (978) 495-0342</w:t>
+      </w:r>
+    </w:p>
+    <w:p>
+      <w:r>
+        <w:t>•</w:t>
+      </w:r>
+      <w:r>
+        <w:tab/>
+        <w:t>Daniel Martinez (Product Engineer)</w:t>
+      </w:r>
+      <w:r>
+        <w:tab/>
+        <w:t xml:space="preserve">   </w:t>
+      </w:r>
+      <w:r>
+        <w:tab/>
+      </w:r>
+      <w:r>
+        <w:tab/>
+      </w:r>
+      <w:r>
+        <w:tab/>
+        <w:t>Tel: +1 (781) 460-1387</w:t>
+      </w:r>
+    </w:p>
+    <w:p>
+      <w:r>
+        <w:t>•</w:t>
+      </w:r>
+      <w:r>
+        <w:tab/>
+        <w:t xml:space="preserve">Ana Pinto (Senior Product Engineer)      </w:t>
+      </w:r>
+      <w:r>
+        <w:t xml:space="preserve">    </w:t>
+      </w:r>
+      <w:r>
+        <w:tab/>
+      </w:r>
+      <w:r>
+        <w:tab/>
+      </w:r>
+      <w:r>
+        <w:tab/>
+        <w:t>Tel: +1 (781) 491-7075</w:t>
+      </w:r>
+    </w:p>
+    <w:p>
+      <w:r>
+        <w:t>•</w:t>
+      </w:r>
+      <w:r>
+        <w:tab/>
+        <w:t xml:space="preserve">Michael Stanton (Product Engineer)  </w:t>
+      </w:r>
+      <w:r>
+        <w:tab/>
+      </w:r>
+      <w:r>
+        <w:tab/>
+      </w:r>
+      <w:r>
+        <w:tab/>
+        <w:t>Tel: +1 (781) 460-1291</w:t>
+      </w:r>
+    </w:p>
+    <w:p>
+      <w:r>
+        <w:t>•</w:t>
+      </w:r>
+      <w:r>
+        <w:tab/>
+        <w:t xml:space="preserve">John Tedesco (Senior Product Engineer)   </w:t>
+      </w:r>
+      <w:r>
+        <w:tab/>
+      </w:r>
+      <w:r>
+        <w:tab/>
+      </w:r>
+      <w:r>
+        <w:tab/>
+        <w:t>Tel: +1 (781) 858-0547</w:t>
+      </w:r>
+    </w:p>
+    <w:p>
+      <w:r>
+        <w:t>•</w:t>
+      </w:r>
+      <w:r>
+        <w:tab/>
+        <w:t xml:space="preserve">Jaymark Espiritu (Engineer Manager II) </w:t>
+      </w:r>
+      <w:r>
+        <w:tab/>
+      </w:r>
+      <w:r>
+        <w:tab/>
+      </w:r>
+      <w:r>
+        <w:tab/>
+        <w:t>Tel: +52 (686) 157-5159</w:t>
+      </w:r>
     </w:p>
     <w:p/>
     <w:sectPr>
-      <w:pgSz w:w="12240" w:h="15840"/>
-      <w:pgMar w:top="1440" w:right="1440" w:bottom="1440" w:left="1440" w:header="720" w:footer="720" w:gutter="0"/>
+      <w:pgSz w:w="11906" w:h="16838"/>
+      <w:pgMar w:top="720" w:right="720" w:bottom="720" w:left="720" w:header="720" w:footer="720" w:gutter="0"/>
       <w:pgNumType w:start="1"/>
       <w:cols w:space="720"/>
     </w:sectPr>
@@ -1946,9 +1643,9 @@
 <file path=word/numbering.xml><?xml version="1.0" encoding="utf-8"?>
 <w:numbering xmlns:wpc="http://schemas.microsoft.com/office/word/2010/wordprocessingCanvas" xmlns:cx="http://schemas.microsoft.com/office/drawing/2014/chartex" xmlns:cx1="http://schemas.microsoft.com/office/drawing/2015/9/8/chartex" xmlns:cx2="http://schemas.microsoft.com/office/drawing/2015/10/21/chartex" xmlns:cx3="http://schemas.microsoft.com/office/drawing/2016/5/9/chartex" xmlns:cx4="http://schemas.microsoft.com/office/drawing/2016/5/10/chartex" xmlns:cx5="http://schemas.microsoft.com/office/drawing/2016/5/11/chartex" xmlns:cx6="http://schemas.microsoft.com/office/drawing/2016/5/12/chartex" xmlns:cx7="http://schemas.microsoft.com/office/drawing/2016/5/13/chartex" xmlns:cx8="http://schemas.microsoft.com/office/drawing/2016/5/14/chartex" xmlns:mc="http://schemas.openxmlformats.org/markup-compatibility/2006" xmlns:aink="http://schemas.microsoft.com/office/drawing/2016/ink" xmlns:am3d="http://schemas.microsoft.com/office/drawing/2017/model3d" xmlns:o="urn:schemas-microsoft-com:office:office" xmlns:r="http://schemas.openxmlformats.org/officeDocument/2006/relationships" xmlns:m="http://schemas.openxmlformats.org/officeDocument/2006/math" xmlns:v="urn:schemas-microsoft-com:vml" xmlns:wp14="http://schemas.microsoft.com/office/word/2010/wordprocessingDrawing" xmlns:wp="http://schemas.openxmlformats.org/drawingml/2006/wordprocessingDrawing" xmlns:w10="urn:schemas-microsoft-com:office:word" xmlns:w="http://schemas.openxmlformats.org/wordprocessingml/2006/main" xmlns:w14="http://schemas.microsoft.com/office/word/2010/wordml" xmlns:w15="http://schemas.microsoft.com/office/word/2012/wordml" xmlns:w16cex="http://schemas.microsoft.com/office/word/2018/wordml/cex" xmlns:w16cid="http://schemas.microsoft.com/office/word/2016/wordml/cid" xmlns:w16="http://schemas.microsoft.com/office/word/2018/wordml" xmlns:w16sdtdh="http://schemas.microsoft.com/office/word/2020/wordml/sdtdatahash" xmlns:w16se="http://schemas.microsoft.com/office/word/2015/wordml/symex" xmlns:wpg="http://schemas.microsoft.com/office/word/2010/wordprocessingGroup" xmlns:wpi="http://schemas.microsoft.com/office/word/2010/wordprocessingInk" xmlns:wne="http://schemas.microsoft.com/office/word/2006/wordml" xmlns:wps="http://schemas.microsoft.com/office/word/2010/wordprocessingShape" mc:Ignorable="w14 w15 w16se w16cid w16 w16cex w16sdtdh wp14">
   <w:abstractNum w:abstractNumId="0" w15:restartNumberingAfterBreak="0">
-    <w:nsid w:val="1C5E6646"/>
+    <w:nsid w:val="21EC0C02"/>
     <w:multiLevelType w:val="multilevel"/>
-    <w:tmpl w:val="9C46A016"/>
+    <w:tmpl w:val="A3160086"/>
     <w:lvl w:ilvl="0">
       <w:start w:val="1"/>
       <w:numFmt w:val="bullet"/>
@@ -2077,140 +1774,9 @@
     </w:lvl>
   </w:abstractNum>
   <w:abstractNum w:abstractNumId="1" w15:restartNumberingAfterBreak="0">
-    <w:nsid w:val="76AE3CFD"/>
+    <w:nsid w:val="45EF2CC3"/>
     <w:multiLevelType w:val="multilevel"/>
-    <w:tmpl w:val="F2FA1B30"/>
-    <w:lvl w:ilvl="0">
-      <w:start w:val="1"/>
-      <w:numFmt w:val="bullet"/>
-      <w:lvlText w:val="●"/>
-      <w:lvlJc w:val="left"/>
-      <w:pPr>
-        <w:ind w:left="720" w:hanging="360"/>
-      </w:pPr>
-      <w:rPr>
-        <w:rFonts w:ascii="Noto Sans Symbols" w:eastAsia="Noto Sans Symbols" w:hAnsi="Noto Sans Symbols" w:cs="Noto Sans Symbols"/>
-        <w:sz w:val="20"/>
-        <w:szCs w:val="20"/>
-      </w:rPr>
-    </w:lvl>
-    <w:lvl w:ilvl="1">
-      <w:start w:val="1"/>
-      <w:numFmt w:val="bullet"/>
-      <w:lvlText w:val="o"/>
-      <w:lvlJc w:val="left"/>
-      <w:pPr>
-        <w:ind w:left="1440" w:hanging="360"/>
-      </w:pPr>
-      <w:rPr>
-        <w:rFonts w:ascii="Courier New" w:eastAsia="Courier New" w:hAnsi="Courier New" w:cs="Courier New"/>
-        <w:sz w:val="20"/>
-        <w:szCs w:val="20"/>
-      </w:rPr>
-    </w:lvl>
-    <w:lvl w:ilvl="2">
-      <w:start w:val="1"/>
-      <w:numFmt w:val="bullet"/>
-      <w:lvlText w:val="▪"/>
-      <w:lvlJc w:val="left"/>
-      <w:pPr>
-        <w:ind w:left="2160" w:hanging="360"/>
-      </w:pPr>
-      <w:rPr>
-        <w:rFonts w:ascii="Noto Sans Symbols" w:eastAsia="Noto Sans Symbols" w:hAnsi="Noto Sans Symbols" w:cs="Noto Sans Symbols"/>
-        <w:sz w:val="20"/>
-        <w:szCs w:val="20"/>
-      </w:rPr>
-    </w:lvl>
-    <w:lvl w:ilvl="3">
-      <w:start w:val="1"/>
-      <w:numFmt w:val="bullet"/>
-      <w:lvlText w:val="▪"/>
-      <w:lvlJc w:val="left"/>
-      <w:pPr>
-        <w:ind w:left="2880" w:hanging="360"/>
-      </w:pPr>
-      <w:rPr>
-        <w:rFonts w:ascii="Noto Sans Symbols" w:eastAsia="Noto Sans Symbols" w:hAnsi="Noto Sans Symbols" w:cs="Noto Sans Symbols"/>
-        <w:sz w:val="20"/>
-        <w:szCs w:val="20"/>
-      </w:rPr>
-    </w:lvl>
-    <w:lvl w:ilvl="4">
-      <w:start w:val="1"/>
-      <w:numFmt w:val="bullet"/>
-      <w:lvlText w:val="▪"/>
-      <w:lvlJc w:val="left"/>
-      <w:pPr>
-        <w:ind w:left="3600" w:hanging="360"/>
-      </w:pPr>
-      <w:rPr>
-        <w:rFonts w:ascii="Noto Sans Symbols" w:eastAsia="Noto Sans Symbols" w:hAnsi="Noto Sans Symbols" w:cs="Noto Sans Symbols"/>
-        <w:sz w:val="20"/>
-        <w:szCs w:val="20"/>
-      </w:rPr>
-    </w:lvl>
-    <w:lvl w:ilvl="5">
-      <w:start w:val="1"/>
-      <w:numFmt w:val="bullet"/>
-      <w:lvlText w:val="▪"/>
-      <w:lvlJc w:val="left"/>
-      <w:pPr>
-        <w:ind w:left="4320" w:hanging="360"/>
-      </w:pPr>
-      <w:rPr>
-        <w:rFonts w:ascii="Noto Sans Symbols" w:eastAsia="Noto Sans Symbols" w:hAnsi="Noto Sans Symbols" w:cs="Noto Sans Symbols"/>
-        <w:sz w:val="20"/>
-        <w:szCs w:val="20"/>
-      </w:rPr>
-    </w:lvl>
-    <w:lvl w:ilvl="6">
-      <w:start w:val="1"/>
-      <w:numFmt w:val="bullet"/>
-      <w:lvlText w:val="▪"/>
-      <w:lvlJc w:val="left"/>
-      <w:pPr>
-        <w:ind w:left="5040" w:hanging="360"/>
-      </w:pPr>
-      <w:rPr>
-        <w:rFonts w:ascii="Noto Sans Symbols" w:eastAsia="Noto Sans Symbols" w:hAnsi="Noto Sans Symbols" w:cs="Noto Sans Symbols"/>
-        <w:sz w:val="20"/>
-        <w:szCs w:val="20"/>
-      </w:rPr>
-    </w:lvl>
-    <w:lvl w:ilvl="7">
-      <w:start w:val="1"/>
-      <w:numFmt w:val="bullet"/>
-      <w:lvlText w:val="▪"/>
-      <w:lvlJc w:val="left"/>
-      <w:pPr>
-        <w:ind w:left="5760" w:hanging="360"/>
-      </w:pPr>
-      <w:rPr>
-        <w:rFonts w:ascii="Noto Sans Symbols" w:eastAsia="Noto Sans Symbols" w:hAnsi="Noto Sans Symbols" w:cs="Noto Sans Symbols"/>
-        <w:sz w:val="20"/>
-        <w:szCs w:val="20"/>
-      </w:rPr>
-    </w:lvl>
-    <w:lvl w:ilvl="8">
-      <w:start w:val="1"/>
-      <w:numFmt w:val="bullet"/>
-      <w:lvlText w:val="▪"/>
-      <w:lvlJc w:val="left"/>
-      <w:pPr>
-        <w:ind w:left="6480" w:hanging="360"/>
-      </w:pPr>
-      <w:rPr>
-        <w:rFonts w:ascii="Noto Sans Symbols" w:eastAsia="Noto Sans Symbols" w:hAnsi="Noto Sans Symbols" w:cs="Noto Sans Symbols"/>
-        <w:sz w:val="20"/>
-        <w:szCs w:val="20"/>
-      </w:rPr>
-    </w:lvl>
-  </w:abstractNum>
-  <w:abstractNum w:abstractNumId="2" w15:restartNumberingAfterBreak="0">
-    <w:nsid w:val="7E8F799A"/>
-    <w:multiLevelType w:val="multilevel"/>
-    <w:tmpl w:val="D63A31DA"/>
+    <w:tmpl w:val="FB2C5DDE"/>
     <w:lvl w:ilvl="0">
       <w:start w:val="1"/>
       <w:numFmt w:val="bullet"/>
@@ -2343,18 +1909,6 @@
   </w:num>
   <w:num w:numId="2">
     <w:abstractNumId w:val="1"/>
-  </w:num>
-  <w:num w:numId="3">
-    <w:abstractNumId w:val="2"/>
-    <w:lvlOverride w:ilvl="0"/>
-    <w:lvlOverride w:ilvl="1"/>
-    <w:lvlOverride w:ilvl="2"/>
-    <w:lvlOverride w:ilvl="3"/>
-    <w:lvlOverride w:ilvl="4"/>
-    <w:lvlOverride w:ilvl="5"/>
-    <w:lvlOverride w:ilvl="6"/>
-    <w:lvlOverride w:ilvl="7"/>
-    <w:lvlOverride w:ilvl="8"/>
   </w:num>
 </w:numbering>
 </file>
@@ -2931,6 +2485,43 @@
       <w:szCs w:val="30"/>
     </w:rPr>
   </w:style>
+  <w:style w:type="paragraph" w:styleId="CommentText">
+    <w:name w:val="annotation text"/>
+    <w:basedOn w:val="Normal"/>
+    <w:link w:val="CommentTextChar"/>
+    <w:uiPriority w:val="99"/>
+    <w:semiHidden/>
+    <w:unhideWhenUsed/>
+    <w:pPr>
+      <w:spacing w:line="240" w:lineRule="auto"/>
+    </w:pPr>
+    <w:rPr>
+      <w:sz w:val="20"/>
+      <w:szCs w:val="20"/>
+    </w:rPr>
+  </w:style>
+  <w:style w:type="character" w:customStyle="1" w:styleId="CommentTextChar">
+    <w:name w:val="Comment Text Char"/>
+    <w:basedOn w:val="DefaultParagraphFont"/>
+    <w:link w:val="CommentText"/>
+    <w:uiPriority w:val="99"/>
+    <w:semiHidden/>
+    <w:rPr>
+      <w:sz w:val="20"/>
+      <w:szCs w:val="20"/>
+    </w:rPr>
+  </w:style>
+  <w:style w:type="character" w:styleId="CommentReference">
+    <w:name w:val="annotation reference"/>
+    <w:basedOn w:val="DefaultParagraphFont"/>
+    <w:uiPriority w:val="99"/>
+    <w:semiHidden/>
+    <w:unhideWhenUsed/>
+    <w:rPr>
+      <w:sz w:val="16"/>
+      <w:szCs w:val="16"/>
+    </w:rPr>
+  </w:style>
 </w:styles>
 </file>
 

</xml_diff>